<commit_message>
ajout htaccess dossier phpscript
</commit_message>
<xml_diff>
--- a/Doc_TPI/doctechniquev2.docx
+++ b/Doc_TPI/doctechniquev2.docx
@@ -11456,18 +11456,12 @@
     </w:p>
     <w:p/>
     <w:p>
-      <w:r>
-        <w:br w:type="page"/>
-      </w:r>
-    </w:p>
-    <w:p>
       <w:pPr>
         <w:pStyle w:val="Titre1"/>
       </w:pPr>
       <w:bookmarkStart w:id="16" w:name="_Toc453417885"/>
       <w:bookmarkStart w:id="17" w:name="_Toc453567297"/>
       <w:r>
-        <w:lastRenderedPageBreak/>
         <w:t>Analyse Concurrentielle</w:t>
       </w:r>
       <w:bookmarkEnd w:id="16"/>
@@ -11487,21 +11481,12 @@
     </w:p>
     <w:p>
       <w:r>
-        <w:t>-Marché ouvert (plein mais possibilité de fonctionné)</w:t>
-      </w:r>
-    </w:p>
-    <w:p>
-      <w:r>
-        <w:t>-toujours utile</w:t>
-      </w:r>
-    </w:p>
-    <w:p>
-      <w:r>
-        <w:t>-</w:t>
+        <w:t>Plein de site avec un concept identique existe déjà et propose des prestations similaires, ce qui en fait un marché ouvert et accessible.</w:t>
       </w:r>
       <w:bookmarkStart w:id="20" w:name="_GoBack"/>
       <w:bookmarkEnd w:id="20"/>
     </w:p>
+    <w:p/>
     <w:p>
       <w:r>
         <w:br w:type="page"/>
@@ -33594,7 +33579,7 @@
             <w:noProof/>
             <w:lang w:val="fr-FR"/>
           </w:rPr>
-          <w:t>6</w:t>
+          <w:t>32</w:t>
         </w:r>
         <w:r>
           <w:fldChar w:fldCharType="end"/>
@@ -36776,7 +36761,7 @@
 </file>
 
 <file path=customXml/itemProps1.xml><?xml version="1.0" encoding="utf-8"?>
-<ds:datastoreItem xmlns:ds="http://schemas.openxmlformats.org/officeDocument/2006/customXml" ds:itemID="{2147F32F-0D64-4787-B892-D4F2E62E35ED}">
+<ds:datastoreItem xmlns:ds="http://schemas.openxmlformats.org/officeDocument/2006/customXml" ds:itemID="{CC464D96-55A6-456D-BB32-90B6ABA9FD84}">
   <ds:schemaRefs>
     <ds:schemaRef ds:uri="http://schemas.openxmlformats.org/officeDocument/2006/bibliography"/>
   </ds:schemaRefs>

</xml_diff>